<commit_message>
Added Unreal Engine 4
</commit_message>
<xml_diff>
--- a/GO Tanky! GDD.docx
+++ b/GO Tanky! GDD.docx
@@ -20,7 +20,7 @@
           <w:r>
             <w:rPr>
               <w:noProof/>
-              <w:lang w:eastAsia="es-ES"/>
+              <w:lang w:val="es-ES" w:eastAsia="es-ES"/>
             </w:rPr>
             <mc:AlternateContent>
               <mc:Choice Requires="wpg">
@@ -226,7 +226,7 @@
                                 <a:avLst/>
                               </a:prstGeom>
                               <a:blipFill>
-                                <a:blip r:embed="rId6"/>
+                                <a:blip r:embed="rId8"/>
                                 <a:stretch>
                                   <a:fillRect r="-7574"/>
                                 </a:stretch>
@@ -278,7 +278,7 @@
                       <v:path arrowok="t" o:connecttype="custom" o:connectlocs="0,0;7315200,0;7315200,1130373;3620757,733885;0,1092249;0,0" o:connectangles="0,0,0,0,0,0"/>
                     </v:shape>
                     <v:rect id="Rectángulo 151" o:spid="_x0000_s1028" style="position:absolute;width:73152;height:12161;visibility:visible;mso-wrap-style:square;v-text-anchor:middle" o:gfxdata="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" stroked="f" strokeweight="1pt">
-                      <v:fill r:id="rId7" o:title="" recolor="t" rotate="t" type="frame"/>
+                      <v:fill r:id="rId9" o:title="" recolor="t" rotate="t" type="frame"/>
                     </v:rect>
                     <w10:wrap anchorx="page" anchory="page"/>
                   </v:group>
@@ -289,7 +289,7 @@
           <w:r>
             <w:rPr>
               <w:noProof/>
-              <w:lang w:eastAsia="es-ES"/>
+              <w:lang w:val="es-ES" w:eastAsia="es-ES"/>
             </w:rPr>
             <mc:AlternateContent>
               <mc:Choice Requires="wps">
@@ -534,7 +534,7 @@
           <w:r>
             <w:rPr>
               <w:noProof/>
-              <w:lang w:eastAsia="es-ES"/>
+              <w:lang w:val="es-ES" w:eastAsia="es-ES"/>
             </w:rPr>
             <mc:AlternateContent>
               <mc:Choice Requires="wps">
@@ -715,7 +715,7 @@
           <w:r>
             <w:rPr>
               <w:noProof/>
-              <w:lang w:eastAsia="es-ES"/>
+              <w:lang w:val="es-ES" w:eastAsia="es-ES"/>
             </w:rPr>
             <mc:AlternateContent>
               <mc:Choice Requires="wps">
@@ -999,6 +999,8 @@
         <w:lastRenderedPageBreak/>
         <w:t>Concept</w:t>
       </w:r>
+      <w:bookmarkStart w:id="0" w:name="_GoBack"/>
+      <w:bookmarkEnd w:id="0"/>
     </w:p>
     <w:p>
       <w:pPr>
@@ -1089,16 +1091,7 @@
           <w:sz w:val="28"/>
           <w:szCs w:val="28"/>
         </w:rPr>
-        <w:t>GO Tanky</w:t>
-      </w:r>
-      <w:bookmarkStart w:id="0" w:name="_GoBack"/>
-      <w:bookmarkEnd w:id="0"/>
-      <w:r>
-        <w:rPr>
-          <w:sz w:val="28"/>
-          <w:szCs w:val="28"/>
-        </w:rPr>
-        <w:t>! Is an open-world head-to-head tank combat game. Terrain can be used for gaining tactical advantage. The focus will be on flow and feel.</w:t>
+        <w:t>GO Tanky! Is an open-world head-to-head tank combat game. Terrain can be used for gaining tactical advantage. The focus will be on flow and feel.</w:t>
       </w:r>
     </w:p>
     <w:p>
@@ -1236,6 +1229,15 @@
         </w:rPr>
         <w:t>The last standing player wins.</w:t>
       </w:r>
+    </w:p>
+    <w:p>
+      <w:pPr>
+        <w:pStyle w:val="Prrafodelista"/>
+        <w:rPr>
+          <w:sz w:val="28"/>
+          <w:szCs w:val="28"/>
+        </w:rPr>
+      </w:pPr>
     </w:p>
     <w:p>
       <w:pPr>
@@ -1372,6 +1374,56 @@
     </w:sectPr>
   </w:body>
 </w:document>
+</file>
+
+<file path=word/endnotes.xml><?xml version="1.0" encoding="utf-8"?>
+<w:endnotes xmlns:wpc="http://schemas.microsoft.com/office/word/2010/wordprocessingCanvas" xmlns:mc="http://schemas.openxmlformats.org/markup-compatibility/2006" xmlns:o="urn:schemas-microsoft-com:office:office" xmlns:r="http://schemas.openxmlformats.org/officeDocument/2006/relationships" xmlns:m="http://schemas.openxmlformats.org/officeDocument/2006/math" xmlns:v="urn:schemas-microsoft-com:vml" xmlns:wp14="http://schemas.microsoft.com/office/word/2010/wordprocessingDrawing" xmlns:wp="http://schemas.openxmlformats.org/drawingml/2006/wordprocessingDrawing" xmlns:w10="urn:schemas-microsoft-com:office:word" xmlns:w="http://schemas.openxmlformats.org/wordprocessingml/2006/main" xmlns:w14="http://schemas.microsoft.com/office/word/2010/wordml" xmlns:w15="http://schemas.microsoft.com/office/word/2012/wordml" xmlns:wpg="http://schemas.microsoft.com/office/word/2010/wordprocessingGroup" xmlns:wpi="http://schemas.microsoft.com/office/word/2010/wordprocessingInk" xmlns:wne="http://schemas.microsoft.com/office/word/2006/wordml" xmlns:wps="http://schemas.microsoft.com/office/word/2010/wordprocessingShape" mc:Ignorable="w14 w15 wp14">
+  <w:endnote w:type="separator" w:id="-1">
+    <w:p>
+      <w:pPr>
+        <w:spacing w:after="0" w:line="240" w:lineRule="auto"/>
+      </w:pPr>
+      <w:r>
+        <w:separator/>
+      </w:r>
+    </w:p>
+  </w:endnote>
+  <w:endnote w:type="continuationSeparator" w:id="0">
+    <w:p>
+      <w:pPr>
+        <w:spacing w:after="0" w:line="240" w:lineRule="auto"/>
+      </w:pPr>
+      <w:r>
+        <w:continuationSeparator/>
+      </w:r>
+    </w:p>
+  </w:endnote>
+</w:endnotes>
+</file>
+
+<file path=word/footnotes.xml><?xml version="1.0" encoding="utf-8"?>
+<w:footnotes xmlns:wpc="http://schemas.microsoft.com/office/word/2010/wordprocessingCanvas" xmlns:mc="http://schemas.openxmlformats.org/markup-compatibility/2006" xmlns:o="urn:schemas-microsoft-com:office:office" xmlns:r="http://schemas.openxmlformats.org/officeDocument/2006/relationships" xmlns:m="http://schemas.openxmlformats.org/officeDocument/2006/math" xmlns:v="urn:schemas-microsoft-com:vml" xmlns:wp14="http://schemas.microsoft.com/office/word/2010/wordprocessingDrawing" xmlns:wp="http://schemas.openxmlformats.org/drawingml/2006/wordprocessingDrawing" xmlns:w10="urn:schemas-microsoft-com:office:word" xmlns:w="http://schemas.openxmlformats.org/wordprocessingml/2006/main" xmlns:w14="http://schemas.microsoft.com/office/word/2010/wordml" xmlns:w15="http://schemas.microsoft.com/office/word/2012/wordml" xmlns:wpg="http://schemas.microsoft.com/office/word/2010/wordprocessingGroup" xmlns:wpi="http://schemas.microsoft.com/office/word/2010/wordprocessingInk" xmlns:wne="http://schemas.microsoft.com/office/word/2006/wordml" xmlns:wps="http://schemas.microsoft.com/office/word/2010/wordprocessingShape" mc:Ignorable="w14 w15 wp14">
+  <w:footnote w:type="separator" w:id="-1">
+    <w:p>
+      <w:pPr>
+        <w:spacing w:after="0" w:line="240" w:lineRule="auto"/>
+      </w:pPr>
+      <w:r>
+        <w:separator/>
+      </w:r>
+    </w:p>
+  </w:footnote>
+  <w:footnote w:type="continuationSeparator" w:id="0">
+    <w:p>
+      <w:pPr>
+        <w:spacing w:after="0" w:line="240" w:lineRule="auto"/>
+      </w:pPr>
+      <w:r>
+        <w:continuationSeparator/>
+      </w:r>
+    </w:p>
+  </w:footnote>
+</w:footnotes>
 </file>
 
 <file path=word/numbering.xml><?xml version="1.0" encoding="utf-8"?>
@@ -2680,6 +2732,56 @@
     <w:uiPriority w:val="1"/>
     <w:rsid w:val="00F14420"/>
   </w:style>
+  <w:style w:type="paragraph" w:styleId="Encabezado">
+    <w:name w:val="header"/>
+    <w:basedOn w:val="Normal"/>
+    <w:link w:val="EncabezadoCar"/>
+    <w:uiPriority w:val="99"/>
+    <w:unhideWhenUsed/>
+    <w:rsid w:val="002E6D56"/>
+    <w:pPr>
+      <w:tabs>
+        <w:tab w:val="center" w:pos="4252"/>
+        <w:tab w:val="right" w:pos="8504"/>
+      </w:tabs>
+      <w:spacing w:after="0" w:line="240" w:lineRule="auto"/>
+    </w:pPr>
+  </w:style>
+  <w:style w:type="character" w:customStyle="1" w:styleId="EncabezadoCar">
+    <w:name w:val="Encabezado Car"/>
+    <w:basedOn w:val="Fuentedeprrafopredeter"/>
+    <w:link w:val="Encabezado"/>
+    <w:uiPriority w:val="99"/>
+    <w:rsid w:val="002E6D56"/>
+    <w:rPr>
+      <w:lang w:val="en-US"/>
+    </w:rPr>
+  </w:style>
+  <w:style w:type="paragraph" w:styleId="Piedepgina">
+    <w:name w:val="footer"/>
+    <w:basedOn w:val="Normal"/>
+    <w:link w:val="PiedepginaCar"/>
+    <w:uiPriority w:val="99"/>
+    <w:unhideWhenUsed/>
+    <w:rsid w:val="002E6D56"/>
+    <w:pPr>
+      <w:tabs>
+        <w:tab w:val="center" w:pos="4252"/>
+        <w:tab w:val="right" w:pos="8504"/>
+      </w:tabs>
+      <w:spacing w:after="0" w:line="240" w:lineRule="auto"/>
+    </w:pPr>
+  </w:style>
+  <w:style w:type="character" w:customStyle="1" w:styleId="PiedepginaCar">
+    <w:name w:val="Pie de página Car"/>
+    <w:basedOn w:val="Fuentedeprrafopredeter"/>
+    <w:link w:val="Piedepgina"/>
+    <w:uiPriority w:val="99"/>
+    <w:rsid w:val="002E6D56"/>
+    <w:rPr>
+      <w:lang w:val="en-US"/>
+    </w:rPr>
+  </w:style>
 </w:styles>
 </file>
 

</xml_diff>